<commit_message>
foresight in my work (1.2 v)
</commit_message>
<xml_diff>
--- a/Foresight_in_work/text_eng.docx
+++ b/Foresight_in_work/text_eng.docx
@@ -503,25 +503,7 @@
           <w:szCs w:val="20"/>
           <w:lang w:val="en-US"/>
         </w:rPr>
-        <w:t xml:space="preserve">A (i.e. </w:t>
-      </w:r>
-      <w:r>
-        <w:rPr>
-          <w:rFonts w:ascii="Arial" w:hAnsi="Arial" w:cs="Arial"/>
-          <w:sz w:val="20"/>
-          <w:szCs w:val="20"/>
-          <w:lang w:val="en-US"/>
-        </w:rPr>
-        <w:t>Dual X-ray</w:t>
-      </w:r>
-      <w:r>
-        <w:rPr>
-          <w:rFonts w:ascii="Arial" w:hAnsi="Arial" w:cs="Arial"/>
-          <w:sz w:val="20"/>
-          <w:szCs w:val="20"/>
-          <w:lang w:val="en-US"/>
-        </w:rPr>
-        <w:t xml:space="preserve"> Absorptiometry)</w:t>
+        <w:t>A (i.e. Dual X-ray Absorptiometry)</w:t>
       </w:r>
       <w:r>
         <w:rPr>
@@ -990,7 +972,16 @@
           <w:szCs w:val="20"/>
           <w:lang w:val="en-US"/>
         </w:rPr>
-        <w:t>If someone apply good detector</w:t>
+        <w:t xml:space="preserve">If someone </w:t>
+      </w:r>
+      <w:r>
+        <w:rPr>
+          <w:rFonts w:ascii="Arial" w:hAnsi="Arial" w:cs="Arial"/>
+          <w:sz w:val="20"/>
+          <w:szCs w:val="20"/>
+          <w:lang w:val="en-US"/>
+        </w:rPr>
+        <w:t>apply a</w:t>
       </w:r>
       <w:r>
         <w:rPr>
@@ -1008,6 +999,24 @@
           <w:szCs w:val="20"/>
           <w:lang w:val="en-US"/>
         </w:rPr>
+        <w:t>good detector</w:t>
+      </w:r>
+      <w:r>
+        <w:rPr>
+          <w:rFonts w:ascii="Arial" w:hAnsi="Arial" w:cs="Arial"/>
+          <w:sz w:val="20"/>
+          <w:szCs w:val="20"/>
+          <w:lang w:val="en-US"/>
+        </w:rPr>
+        <w:t xml:space="preserve"> </w:t>
+      </w:r>
+      <w:r>
+        <w:rPr>
+          <w:rFonts w:ascii="Arial" w:hAnsi="Arial" w:cs="Arial"/>
+          <w:sz w:val="20"/>
+          <w:szCs w:val="20"/>
+          <w:lang w:val="en-US"/>
+        </w:rPr>
         <w:t xml:space="preserve">in densitometers </w:t>
       </w:r>
       <w:r>
@@ -1044,7 +1053,16 @@
           <w:szCs w:val="20"/>
           <w:lang w:val="en-US"/>
         </w:rPr>
-        <w:t xml:space="preserve"> resolution etc.)</w:t>
+        <w:t xml:space="preserve"> resolution </w:t>
+      </w:r>
+      <w:r>
+        <w:rPr>
+          <w:rFonts w:ascii="Arial" w:hAnsi="Arial" w:cs="Arial"/>
+          <w:sz w:val="20"/>
+          <w:szCs w:val="20"/>
+          <w:lang w:val="en-US"/>
+        </w:rPr>
+        <w:t>etc.),</w:t>
       </w:r>
       <w:r>
         <w:rPr>
@@ -1062,6 +1080,15 @@
           <w:szCs w:val="20"/>
           <w:lang w:val="en-US"/>
         </w:rPr>
+        <w:t xml:space="preserve"> the</w:t>
+      </w:r>
+      <w:r>
+        <w:rPr>
+          <w:rFonts w:ascii="Arial" w:hAnsi="Arial" w:cs="Arial"/>
+          <w:sz w:val="20"/>
+          <w:szCs w:val="20"/>
+          <w:lang w:val="en-US"/>
+        </w:rPr>
         <w:t xml:space="preserve"> </w:t>
       </w:r>
       <w:r>
@@ -1099,9 +1126,756 @@
           <w:lang w:val="en-US"/>
         </w:rPr>
         <w:t xml:space="preserve"> important to </w:t>
+      </w:r>
+      <w:r>
+        <w:rPr>
+          <w:rFonts w:ascii="Arial" w:hAnsi="Arial" w:cs="Arial"/>
+          <w:sz w:val="20"/>
+          <w:szCs w:val="20"/>
+          <w:lang w:val="en-US"/>
+        </w:rPr>
+        <w:t xml:space="preserve">use </w:t>
+      </w:r>
+      <w:r>
+        <w:rPr>
+          <w:lang w:val="en-US"/>
+        </w:rPr>
+        <w:t>analytical method</w:t>
+      </w:r>
+      <w:r>
+        <w:rPr>
+          <w:lang w:val="en-US"/>
+        </w:rPr>
+        <w:t xml:space="preserve"> for forecast.</w:t>
+      </w:r>
+    </w:p>
+    <w:p>
+      <w:pPr>
+        <w:rPr>
+          <w:rFonts w:ascii="Arial" w:hAnsi="Arial" w:cs="Arial"/>
+          <w:sz w:val="20"/>
+          <w:szCs w:val="20"/>
+          <w:lang w:val="en-US"/>
+        </w:rPr>
+      </w:pPr>
+      <w:r>
+        <w:rPr>
+          <w:lang w:val="en-US"/>
+        </w:rPr>
+        <w:t xml:space="preserve">The next stage of </w:t>
+      </w:r>
+      <w:r>
+        <w:rPr>
+          <w:lang w:val="en-US"/>
+        </w:rPr>
+        <w:t xml:space="preserve">foresight method is </w:t>
+      </w:r>
+      <w:r>
+        <w:rPr>
+          <w:lang w:val="en-US"/>
+        </w:rPr>
+        <w:t>interpretive method.</w:t>
+      </w:r>
+      <w:r>
+        <w:rPr>
+          <w:lang w:val="en-US"/>
+        </w:rPr>
+        <w:t xml:space="preserve"> </w:t>
+      </w:r>
+      <w:r>
+        <w:rPr>
+          <w:rFonts w:ascii="Arial" w:hAnsi="Arial" w:cs="Arial"/>
+          <w:sz w:val="20"/>
+          <w:szCs w:val="20"/>
+          <w:lang w:val="en-US"/>
+        </w:rPr>
+        <w:t xml:space="preserve">Interpretive methods seek to make sense of the information that has been collected and </w:t>
+      </w:r>
+      <w:r>
+        <w:rPr>
+          <w:rFonts w:ascii="Arial" w:hAnsi="Arial" w:cs="Arial"/>
+          <w:sz w:val="20"/>
+          <w:szCs w:val="20"/>
+          <w:lang w:val="en-US"/>
+        </w:rPr>
+        <w:t>categorized</w:t>
+      </w:r>
+      <w:r>
+        <w:rPr>
+          <w:rFonts w:ascii="Arial" w:hAnsi="Arial" w:cs="Arial"/>
+          <w:sz w:val="20"/>
+          <w:szCs w:val="20"/>
+          <w:lang w:val="en-US"/>
+        </w:rPr>
+        <w:t xml:space="preserve"> in the previous two steps, in a more in-depth way. </w:t>
+      </w:r>
+      <w:r>
+        <w:rPr>
+          <w:rFonts w:ascii="Arial" w:hAnsi="Arial" w:cs="Arial"/>
+          <w:sz w:val="20"/>
+          <w:szCs w:val="20"/>
+          <w:lang w:val="en-US"/>
+        </w:rPr>
+        <w:t xml:space="preserve">Telling the truth, I have found only </w:t>
+      </w:r>
+      <w:r>
+        <w:rPr>
+          <w:rFonts w:ascii="Arial" w:hAnsi="Arial" w:cs="Arial"/>
+          <w:sz w:val="20"/>
+          <w:szCs w:val="20"/>
+          <w:lang w:val="en-US"/>
+        </w:rPr>
+        <w:t>social causes</w:t>
+      </w:r>
+      <w:r>
+        <w:rPr>
+          <w:rFonts w:ascii="Arial" w:hAnsi="Arial" w:cs="Arial"/>
+          <w:sz w:val="20"/>
+          <w:szCs w:val="20"/>
+          <w:lang w:val="en-US"/>
+        </w:rPr>
+        <w:t xml:space="preserve"> </w:t>
+      </w:r>
+      <w:r>
+        <w:rPr>
+          <w:rFonts w:ascii="Arial" w:hAnsi="Arial" w:cs="Arial"/>
+          <w:sz w:val="20"/>
+          <w:szCs w:val="20"/>
+          <w:lang w:val="en-US"/>
+        </w:rPr>
+        <w:t>in relation to my work.</w:t>
+      </w:r>
+      <w:r>
+        <w:rPr>
+          <w:rFonts w:ascii="Arial" w:hAnsi="Arial" w:cs="Arial"/>
+          <w:sz w:val="20"/>
+          <w:szCs w:val="20"/>
+          <w:lang w:val="en-US"/>
+        </w:rPr>
+        <w:t xml:space="preserve"> </w:t>
+      </w:r>
+      <w:r>
+        <w:rPr>
+          <w:rFonts w:ascii="Arial" w:hAnsi="Arial" w:cs="Arial"/>
+          <w:sz w:val="20"/>
+          <w:szCs w:val="20"/>
+          <w:lang w:val="en-US"/>
+        </w:rPr>
+        <w:t>This</w:t>
+      </w:r>
+      <w:r>
+        <w:rPr>
+          <w:rFonts w:ascii="Arial" w:hAnsi="Arial" w:cs="Arial"/>
+          <w:sz w:val="20"/>
+          <w:szCs w:val="20"/>
+          <w:lang w:val="en-US"/>
+        </w:rPr>
+        <w:t xml:space="preserve"> layer looks for social causes or factors underpinning the events</w:t>
+      </w:r>
+      <w:r>
+        <w:rPr>
+          <w:rFonts w:ascii="Arial" w:hAnsi="Arial" w:cs="Arial"/>
+          <w:sz w:val="20"/>
+          <w:szCs w:val="20"/>
+          <w:lang w:val="en-US"/>
+        </w:rPr>
+        <w:t>.</w:t>
+      </w:r>
+      <w:r>
+        <w:rPr>
+          <w:rFonts w:ascii="Arial" w:hAnsi="Arial" w:cs="Arial"/>
+          <w:sz w:val="20"/>
+          <w:szCs w:val="20"/>
+          <w:lang w:val="en-US"/>
+        </w:rPr>
+        <w:t xml:space="preserve"> The social </w:t>
+      </w:r>
+      <w:r>
+        <w:rPr>
+          <w:rFonts w:ascii="Arial" w:hAnsi="Arial" w:cs="Arial"/>
+          <w:sz w:val="20"/>
+          <w:szCs w:val="20"/>
+          <w:lang w:val="en-US"/>
+        </w:rPr>
+        <w:t>causes of development DXA are obvious too</w:t>
+      </w:r>
+      <w:r>
+        <w:rPr>
+          <w:rFonts w:ascii="Arial" w:hAnsi="Arial" w:cs="Arial"/>
+          <w:sz w:val="20"/>
+          <w:szCs w:val="20"/>
+          <w:lang w:val="en-US"/>
+        </w:rPr>
+        <w:t>: we want to improve our medicine</w:t>
+      </w:r>
+      <w:r>
+        <w:rPr>
+          <w:rFonts w:ascii="Arial" w:hAnsi="Arial" w:cs="Arial"/>
+          <w:sz w:val="20"/>
+          <w:szCs w:val="20"/>
+          <w:lang w:val="en-US"/>
+        </w:rPr>
+        <w:t xml:space="preserve"> and</w:t>
+      </w:r>
+      <w:r>
+        <w:rPr>
+          <w:rFonts w:ascii="Arial" w:hAnsi="Arial" w:cs="Arial"/>
+          <w:sz w:val="20"/>
+          <w:szCs w:val="20"/>
+          <w:lang w:val="en-US"/>
+        </w:rPr>
+        <w:t xml:space="preserve"> to take care of </w:t>
+      </w:r>
+      <w:r>
+        <w:rPr>
+          <w:rFonts w:ascii="Arial" w:hAnsi="Arial" w:cs="Arial"/>
+          <w:sz w:val="20"/>
+          <w:szCs w:val="20"/>
+          <w:lang w:val="en-US"/>
+        </w:rPr>
+        <w:t>elderly</w:t>
+      </w:r>
+      <w:r>
+        <w:rPr>
+          <w:rFonts w:ascii="Arial" w:hAnsi="Arial" w:cs="Arial"/>
+          <w:sz w:val="20"/>
+          <w:szCs w:val="20"/>
+          <w:lang w:val="en-US"/>
+        </w:rPr>
+        <w:t xml:space="preserve"> people.</w:t>
+      </w:r>
+    </w:p>
+    <w:p>
+      <w:pPr>
+        <w:rPr>
+          <w:rFonts w:ascii="Arial" w:hAnsi="Arial" w:cs="Arial"/>
+          <w:sz w:val="20"/>
+          <w:szCs w:val="20"/>
+          <w:lang w:val="en-US"/>
+        </w:rPr>
+      </w:pPr>
+      <w:r>
+        <w:rPr>
+          <w:lang w:val="en-US"/>
+        </w:rPr>
+        <w:t xml:space="preserve">Finally, </w:t>
+      </w:r>
+      <w:r>
+        <w:rPr>
+          <w:lang w:val="en-US"/>
+        </w:rPr>
+        <w:t xml:space="preserve">I am going to talk about </w:t>
+      </w:r>
+      <w:r>
+        <w:rPr>
+          <w:lang w:val="en-US"/>
+        </w:rPr>
+        <w:t>prospective method.</w:t>
+      </w:r>
+      <w:r>
+        <w:rPr>
+          <w:lang w:val="en-US"/>
+        </w:rPr>
+        <w:t xml:space="preserve"> </w:t>
+      </w:r>
+      <w:r>
+        <w:rPr>
+          <w:rFonts w:ascii="Arial" w:hAnsi="Arial" w:cs="Arial"/>
+          <w:sz w:val="20"/>
+          <w:szCs w:val="20"/>
+          <w:lang w:val="en-US"/>
+        </w:rPr>
+        <w:t>Methods at this level are seeking to develop a view of alternative futures</w:t>
+      </w:r>
+      <w:r>
+        <w:rPr>
+          <w:rFonts w:ascii="Arial" w:hAnsi="Arial" w:cs="Arial"/>
+          <w:sz w:val="20"/>
+          <w:szCs w:val="20"/>
+          <w:lang w:val="en-US"/>
+        </w:rPr>
+        <w:t>.</w:t>
+      </w:r>
+      <w:r>
+        <w:rPr>
+          <w:rFonts w:ascii="Arial" w:hAnsi="Arial" w:cs="Arial"/>
+          <w:sz w:val="20"/>
+          <w:szCs w:val="20"/>
+          <w:lang w:val="en-US"/>
+        </w:rPr>
+        <w:t xml:space="preserve"> </w:t>
+      </w:r>
+      <w:r>
+        <w:rPr>
+          <w:rFonts w:ascii="Arial" w:hAnsi="Arial" w:cs="Arial"/>
+          <w:sz w:val="20"/>
+          <w:szCs w:val="20"/>
+          <w:lang w:val="en-US"/>
+        </w:rPr>
+        <w:t xml:space="preserve">I have used inductive method </w:t>
+      </w:r>
+      <w:r>
+        <w:rPr>
+          <w:rFonts w:ascii="Arial" w:hAnsi="Arial" w:cs="Arial"/>
+          <w:sz w:val="20"/>
+          <w:szCs w:val="20"/>
+          <w:lang w:val="en-US"/>
+        </w:rPr>
+        <w:t xml:space="preserve">in order to </w:t>
+      </w:r>
+      <w:r>
+        <w:rPr>
+          <w:rFonts w:ascii="Arial" w:hAnsi="Arial" w:cs="Arial"/>
+          <w:sz w:val="20"/>
+          <w:szCs w:val="20"/>
+          <w:lang w:val="en-US"/>
+        </w:rPr>
+        <w:t xml:space="preserve">forecast the </w:t>
+      </w:r>
+      <w:r>
+        <w:rPr>
+          <w:rFonts w:ascii="Arial" w:hAnsi="Arial" w:cs="Arial"/>
+          <w:sz w:val="20"/>
+          <w:szCs w:val="20"/>
+          <w:lang w:val="en-US"/>
+        </w:rPr>
+        <w:t>future</w:t>
+      </w:r>
+      <w:r>
+        <w:rPr>
+          <w:rFonts w:ascii="Arial" w:hAnsi="Arial" w:cs="Arial"/>
+          <w:sz w:val="20"/>
+          <w:szCs w:val="20"/>
+          <w:lang w:val="en-US"/>
+        </w:rPr>
+        <w:t>.</w:t>
+      </w:r>
+      <w:r>
+        <w:rPr>
+          <w:rFonts w:ascii="Arial" w:hAnsi="Arial" w:cs="Arial"/>
+          <w:sz w:val="20"/>
+          <w:szCs w:val="20"/>
+          <w:lang w:val="en-US"/>
+        </w:rPr>
+        <w:t xml:space="preserve"> To my mind, there are three ways </w:t>
+      </w:r>
+      <w:r>
+        <w:rPr>
+          <w:rFonts w:ascii="Arial" w:hAnsi="Arial" w:cs="Arial"/>
+          <w:sz w:val="20"/>
+          <w:szCs w:val="20"/>
+          <w:lang w:val="en-US"/>
+        </w:rPr>
+        <w:t>of development</w:t>
+      </w:r>
+      <w:r>
+        <w:rPr>
+          <w:rFonts w:ascii="Arial" w:hAnsi="Arial" w:cs="Arial"/>
+          <w:sz w:val="20"/>
+          <w:szCs w:val="20"/>
+          <w:lang w:val="en-US"/>
+        </w:rPr>
+        <w:t xml:space="preserve"> the</w:t>
+      </w:r>
+      <w:r>
+        <w:rPr>
+          <w:rFonts w:ascii="Arial" w:hAnsi="Arial" w:cs="Arial"/>
+          <w:sz w:val="20"/>
+          <w:szCs w:val="20"/>
+          <w:lang w:val="en-US"/>
+        </w:rPr>
+        <w:t xml:space="preserve"> </w:t>
+      </w:r>
+      <w:r>
+        <w:rPr>
+          <w:rFonts w:ascii="Arial" w:hAnsi="Arial" w:cs="Arial"/>
+          <w:sz w:val="20"/>
+          <w:szCs w:val="20"/>
+          <w:lang w:val="en-US"/>
+        </w:rPr>
+        <w:t xml:space="preserve">DXA. </w:t>
+      </w:r>
+      <w:r>
+        <w:rPr>
+          <w:rFonts w:ascii="Arial" w:hAnsi="Arial" w:cs="Arial"/>
+          <w:sz w:val="20"/>
+          <w:szCs w:val="20"/>
+          <w:lang w:val="en-US"/>
+        </w:rPr>
+        <w:t>Scenario 1</w:t>
+      </w:r>
+      <w:r>
+        <w:rPr>
+          <w:rFonts w:ascii="Arial" w:hAnsi="Arial" w:cs="Arial"/>
+          <w:sz w:val="20"/>
+          <w:szCs w:val="20"/>
+          <w:lang w:val="en-US"/>
+        </w:rPr>
+        <w:t xml:space="preserve">: </w:t>
+      </w:r>
+      <w:r>
+        <w:rPr>
+          <w:rFonts w:ascii="Arial" w:hAnsi="Arial" w:cs="Arial"/>
+          <w:sz w:val="20"/>
+          <w:szCs w:val="20"/>
+          <w:lang w:val="en-US"/>
+        </w:rPr>
+        <w:t xml:space="preserve">We will use the CdTe detector with the good energy resolution </w:t>
+      </w:r>
+      <w:r>
+        <w:rPr>
+          <w:rFonts w:ascii="Arial" w:hAnsi="Arial" w:cs="Arial"/>
+          <w:sz w:val="20"/>
+          <w:szCs w:val="20"/>
+          <w:lang w:val="en-US"/>
+        </w:rPr>
+        <w:t>and low</w:t>
+      </w:r>
+      <w:r>
+        <w:rPr>
+          <w:rFonts w:ascii="Arial" w:hAnsi="Arial" w:cs="Arial"/>
+          <w:sz w:val="20"/>
+          <w:szCs w:val="20"/>
+          <w:lang w:val="en-US"/>
+        </w:rPr>
+        <w:t xml:space="preserve"> emission time</w:t>
+      </w:r>
+      <w:r>
+        <w:rPr>
+          <w:rFonts w:ascii="Arial" w:hAnsi="Arial" w:cs="Arial"/>
+          <w:sz w:val="20"/>
+          <w:szCs w:val="20"/>
+          <w:lang w:val="en-US"/>
+        </w:rPr>
+        <w:t xml:space="preserve">. </w:t>
+      </w:r>
+      <w:r>
+        <w:rPr>
+          <w:rFonts w:ascii="Arial" w:hAnsi="Arial" w:cs="Arial"/>
+          <w:sz w:val="20"/>
+          <w:szCs w:val="20"/>
+          <w:lang w:val="en-US"/>
+        </w:rPr>
+        <w:t>Scenario 2</w:t>
+      </w:r>
+      <w:r>
+        <w:rPr>
+          <w:rFonts w:ascii="Arial" w:hAnsi="Arial" w:cs="Arial"/>
+          <w:sz w:val="20"/>
+          <w:szCs w:val="20"/>
+          <w:lang w:val="en-US"/>
+        </w:rPr>
+        <w:t xml:space="preserve">: </w:t>
+      </w:r>
+      <w:r>
+        <w:rPr>
+          <w:rFonts w:ascii="Arial" w:hAnsi="Arial" w:cs="Arial"/>
+          <w:sz w:val="20"/>
+          <w:szCs w:val="20"/>
+          <w:lang w:val="en-US"/>
+        </w:rPr>
+        <w:t xml:space="preserve">We will use the SiPM-scintillator detector with the worse energy resolution but shorter emission </w:t>
+      </w:r>
+      <w:r>
+        <w:rPr>
+          <w:rFonts w:ascii="Arial" w:hAnsi="Arial" w:cs="Arial"/>
+          <w:sz w:val="20"/>
+          <w:szCs w:val="20"/>
+          <w:lang w:val="en-US"/>
+        </w:rPr>
+        <w:t>time</w:t>
+      </w:r>
+      <w:r>
+        <w:rPr>
+          <w:rFonts w:ascii="Arial" w:hAnsi="Arial" w:cs="Arial"/>
+          <w:sz w:val="20"/>
+          <w:szCs w:val="20"/>
+          <w:lang w:val="en-US"/>
+        </w:rPr>
+        <w:t>. Finally</w:t>
+      </w:r>
+      <w:r>
+        <w:rPr>
+          <w:rFonts w:ascii="Arial" w:hAnsi="Arial" w:cs="Arial"/>
+          <w:sz w:val="20"/>
+          <w:szCs w:val="20"/>
+          <w:lang w:val="en-US"/>
+        </w:rPr>
+        <w:t>,</w:t>
+      </w:r>
+      <w:r>
+        <w:rPr>
+          <w:rFonts w:ascii="Arial" w:hAnsi="Arial" w:cs="Arial"/>
+          <w:sz w:val="20"/>
+          <w:szCs w:val="20"/>
+          <w:lang w:val="en-US"/>
+        </w:rPr>
+        <w:t xml:space="preserve"> w</w:t>
+      </w:r>
+      <w:r>
+        <w:rPr>
+          <w:rFonts w:ascii="Arial" w:hAnsi="Arial" w:cs="Arial"/>
+          <w:sz w:val="20"/>
+          <w:szCs w:val="20"/>
+          <w:lang w:val="en-US"/>
+        </w:rPr>
+        <w:t>e will use the combination of these detectors</w:t>
+      </w:r>
+      <w:r>
+        <w:rPr>
+          <w:rFonts w:ascii="Arial" w:hAnsi="Arial" w:cs="Arial"/>
+          <w:sz w:val="20"/>
+          <w:szCs w:val="20"/>
+          <w:lang w:val="en-US"/>
+        </w:rPr>
+        <w:t xml:space="preserve">, but it </w:t>
+      </w:r>
+      <w:r>
+        <w:rPr>
+          <w:rFonts w:ascii="Arial" w:hAnsi="Arial" w:cs="Arial"/>
+          <w:sz w:val="20"/>
+          <w:szCs w:val="20"/>
+          <w:lang w:val="en-US"/>
+        </w:rPr>
+        <w:t xml:space="preserve">is </w:t>
+      </w:r>
+      <w:r>
+        <w:rPr>
+          <w:rFonts w:ascii="Arial" w:hAnsi="Arial" w:cs="Arial"/>
+          <w:sz w:val="20"/>
+          <w:szCs w:val="20"/>
+          <w:lang w:val="en-US"/>
+        </w:rPr>
+        <w:t>difficult to predict</w:t>
+      </w:r>
+      <w:r>
+        <w:rPr>
+          <w:rFonts w:ascii="Arial" w:hAnsi="Arial" w:cs="Arial"/>
+          <w:sz w:val="20"/>
+          <w:szCs w:val="20"/>
+          <w:lang w:val="en-US"/>
+        </w:rPr>
+        <w:t xml:space="preserve"> its</w:t>
+      </w:r>
+      <w:r>
+        <w:rPr>
+          <w:rFonts w:ascii="Arial" w:hAnsi="Arial" w:cs="Arial"/>
+          <w:sz w:val="20"/>
+          <w:szCs w:val="20"/>
+          <w:lang w:val="en-US"/>
+        </w:rPr>
+        <w:t xml:space="preserve"> characteristics </w:t>
+      </w:r>
+      <w:r>
+        <w:rPr>
+          <w:rFonts w:ascii="Arial" w:hAnsi="Arial" w:cs="Arial"/>
+          <w:sz w:val="20"/>
+          <w:szCs w:val="20"/>
+          <w:lang w:val="en-US"/>
+        </w:rPr>
+        <w:t>now</w:t>
+      </w:r>
+      <w:r>
+        <w:rPr>
+          <w:rFonts w:ascii="Arial" w:hAnsi="Arial" w:cs="Arial"/>
+          <w:sz w:val="20"/>
+          <w:szCs w:val="20"/>
+          <w:lang w:val="en-US"/>
+        </w:rPr>
+        <w:t>.</w:t>
+      </w:r>
+    </w:p>
+    <w:p>
+      <w:pPr>
+        <w:rPr>
+          <w:rFonts w:ascii="Arial" w:hAnsi="Arial" w:cs="Arial"/>
+          <w:sz w:val="20"/>
+          <w:szCs w:val="20"/>
+          <w:lang w:val="en-US"/>
+        </w:rPr>
+      </w:pPr>
+      <w:r>
+        <w:rPr>
+          <w:rFonts w:ascii="Arial" w:hAnsi="Arial" w:cs="Arial"/>
+          <w:sz w:val="20"/>
+          <w:szCs w:val="20"/>
+          <w:lang w:val="en-US"/>
+        </w:rPr>
+        <w:t xml:space="preserve">To sum up, </w:t>
+      </w:r>
+      <w:r>
+        <w:rPr>
+          <w:rFonts w:ascii="Arial" w:hAnsi="Arial" w:cs="Arial"/>
+          <w:sz w:val="20"/>
+          <w:szCs w:val="20"/>
+          <w:lang w:val="en-US"/>
+        </w:rPr>
+        <w:t xml:space="preserve">I have examined the application </w:t>
+      </w:r>
+      <w:r>
+        <w:rPr>
+          <w:rFonts w:ascii="Arial" w:hAnsi="Arial" w:cs="Arial"/>
+          <w:sz w:val="20"/>
+          <w:szCs w:val="20"/>
+          <w:lang w:val="en-US"/>
+        </w:rPr>
+        <w:t xml:space="preserve">of foresight methods </w:t>
+      </w:r>
+      <w:r>
+        <w:rPr>
+          <w:rFonts w:ascii="Arial" w:hAnsi="Arial" w:cs="Arial"/>
+          <w:sz w:val="20"/>
+          <w:szCs w:val="20"/>
+          <w:lang w:val="en-US"/>
+        </w:rPr>
+        <w:t>with regard to my work</w:t>
+      </w:r>
+      <w:r>
+        <w:rPr>
+          <w:rFonts w:ascii="Arial" w:hAnsi="Arial" w:cs="Arial"/>
+          <w:sz w:val="20"/>
+          <w:szCs w:val="20"/>
+          <w:lang w:val="en-US"/>
+        </w:rPr>
+        <w:t xml:space="preserve">. This work was </w:t>
+      </w:r>
+      <w:r>
+        <w:rPr>
+          <w:rFonts w:ascii="Arial" w:hAnsi="Arial" w:cs="Arial"/>
+          <w:sz w:val="20"/>
+          <w:szCs w:val="20"/>
+          <w:lang w:val="en-US"/>
+        </w:rPr>
+        <w:t>useful</w:t>
+      </w:r>
+      <w:r>
+        <w:rPr>
+          <w:rFonts w:ascii="Arial" w:hAnsi="Arial" w:cs="Arial"/>
+          <w:sz w:val="20"/>
+          <w:szCs w:val="20"/>
+          <w:lang w:val="en-US"/>
+        </w:rPr>
+        <w:t xml:space="preserve"> for me, because when I was doing this presentation some interesting</w:t>
+      </w:r>
+      <w:r>
+        <w:rPr>
+          <w:rFonts w:ascii="Arial" w:hAnsi="Arial" w:cs="Arial"/>
+          <w:sz w:val="20"/>
+          <w:szCs w:val="20"/>
+          <w:lang w:val="en-US"/>
+        </w:rPr>
+        <w:t xml:space="preserve"> </w:t>
+      </w:r>
+      <w:r>
+        <w:rPr>
+          <w:rFonts w:ascii="Arial" w:hAnsi="Arial" w:cs="Arial"/>
+          <w:sz w:val="20"/>
+          <w:szCs w:val="20"/>
+          <w:lang w:val="en-US"/>
+        </w:rPr>
+        <w:t>thoughts</w:t>
+      </w:r>
+      <w:r>
+        <w:rPr>
+          <w:rFonts w:ascii="Arial" w:hAnsi="Arial" w:cs="Arial"/>
+          <w:sz w:val="20"/>
+          <w:szCs w:val="20"/>
+          <w:lang w:val="en-US"/>
+        </w:rPr>
+        <w:t xml:space="preserve"> about</w:t>
+      </w:r>
+      <w:r>
+        <w:rPr>
+          <w:rFonts w:ascii="Arial" w:hAnsi="Arial" w:cs="Arial"/>
+          <w:sz w:val="20"/>
+          <w:szCs w:val="20"/>
+          <w:lang w:val="en-US"/>
+        </w:rPr>
+        <w:t xml:space="preserve"> the</w:t>
+      </w:r>
+      <w:r>
+        <w:rPr>
+          <w:rFonts w:ascii="Arial" w:hAnsi="Arial" w:cs="Arial"/>
+          <w:sz w:val="20"/>
+          <w:szCs w:val="20"/>
+          <w:lang w:val="en-US"/>
+        </w:rPr>
+        <w:t xml:space="preserve"> future of the DXA technique</w:t>
+      </w:r>
+      <w:r>
+        <w:rPr>
+          <w:rFonts w:ascii="Arial" w:hAnsi="Arial" w:cs="Arial"/>
+          <w:sz w:val="20"/>
+          <w:szCs w:val="20"/>
+          <w:lang w:val="en-US"/>
+        </w:rPr>
+        <w:t xml:space="preserve"> </w:t>
+      </w:r>
+      <w:r>
+        <w:rPr>
+          <w:rFonts w:ascii="Arial" w:hAnsi="Arial" w:cs="Arial"/>
+          <w:sz w:val="20"/>
+          <w:szCs w:val="20"/>
+          <w:lang w:val="en-US"/>
+        </w:rPr>
+        <w:t>visited me.</w:t>
+      </w:r>
+      <w:r>
+        <w:rPr>
+          <w:rFonts w:ascii="Arial" w:hAnsi="Arial" w:cs="Arial"/>
+          <w:sz w:val="20"/>
+          <w:szCs w:val="20"/>
+          <w:lang w:val="en-US"/>
+        </w:rPr>
+        <w:t xml:space="preserve"> </w:t>
+      </w:r>
+      <w:r>
+        <w:rPr>
+          <w:rFonts w:ascii="Arial" w:hAnsi="Arial" w:cs="Arial"/>
+          <w:sz w:val="20"/>
+          <w:szCs w:val="20"/>
+          <w:lang w:val="en-US"/>
+        </w:rPr>
+        <w:t>That is all, th</w:t>
       </w:r>
       <w:bookmarkStart w:id="0" w:name="_GoBack"/>
       <w:bookmarkEnd w:id="0"/>
+      <w:r>
+        <w:rPr>
+          <w:rFonts w:ascii="Arial" w:hAnsi="Arial" w:cs="Arial"/>
+          <w:sz w:val="20"/>
+          <w:szCs w:val="20"/>
+          <w:lang w:val="en-US"/>
+        </w:rPr>
+        <w:t>ank you for your attention!</w:t>
+      </w:r>
+    </w:p>
+    <w:p>
+      <w:pPr>
+        <w:rPr>
+          <w:rFonts w:ascii="Arial" w:hAnsi="Arial" w:cs="Arial"/>
+          <w:sz w:val="20"/>
+          <w:szCs w:val="20"/>
+          <w:lang w:val="en-US"/>
+        </w:rPr>
+      </w:pPr>
+    </w:p>
+    <w:p>
+      <w:pPr>
+        <w:rPr>
+          <w:rFonts w:ascii="Arial" w:hAnsi="Arial" w:cs="Arial"/>
+          <w:sz w:val="20"/>
+          <w:szCs w:val="20"/>
+          <w:lang w:val="en-US"/>
+        </w:rPr>
+      </w:pPr>
+    </w:p>
+    <w:p>
+      <w:pPr>
+        <w:rPr>
+          <w:lang w:val="en-US"/>
+        </w:rPr>
+      </w:pPr>
     </w:p>
     <w:sectPr>
       <w:pgSz w:w="11906" w:h="16838"/>
@@ -1511,7 +2285,6 @@
   <w:style w:type="character" w:default="1" w:styleId="a0">
     <w:name w:val="Default Paragraph Font"/>
     <w:uiPriority w:val="1"/>
-    <w:semiHidden/>
     <w:unhideWhenUsed/>
   </w:style>
   <w:style w:type="table" w:default="1" w:styleId="a1">
@@ -1534,6 +2307,23 @@
     <w:uiPriority w:val="99"/>
     <w:semiHidden/>
     <w:unhideWhenUsed/>
+  </w:style>
+  <w:style w:type="paragraph" w:styleId="a3">
+    <w:name w:val="Normal (Web)"/>
+    <w:basedOn w:val="a"/>
+    <w:uiPriority w:val="99"/>
+    <w:semiHidden/>
+    <w:unhideWhenUsed/>
+    <w:rsid w:val="003C7745"/>
+    <w:pPr>
+      <w:spacing w:before="100" w:beforeAutospacing="1" w:after="100" w:afterAutospacing="1" w:line="240" w:lineRule="auto"/>
+    </w:pPr>
+    <w:rPr>
+      <w:rFonts w:ascii="Times New Roman" w:eastAsia="Times New Roman" w:hAnsi="Times New Roman" w:cs="Times New Roman"/>
+      <w:sz w:val="24"/>
+      <w:szCs w:val="24"/>
+      <w:lang w:eastAsia="ru-RU"/>
+    </w:rPr>
   </w:style>
 </w:styles>
 </file>

</xml_diff>